<commit_message>
Update date and recipient in carta_personalizada.docx Update app.module.ts formatting Remove unnecessary code in cartas-per.service.ts
</commit_message>
<xml_diff>
--- a/public/documentos/21061253/21061253-carta_personalizada.docx
+++ b/public/documentos/21061253/21061253-carta_personalizada.docx
@@ -72,7 +72,7 @@
           <w:sz w:val="22"/>
           <w:szCs w:val="24"/>
         </w:rPr>
-        <w:t xml:space="preserve">, 23</w:t>
+        <w:t xml:space="preserve">, 24</w:t>
       </w:r>
       <w:proofErr w:type="spellStart"/>
       <w:r>
@@ -138,7 +138,7 @@
           <w:b/>
           <w:sz w:val="22"/>
         </w:rPr>
-        <w:t xml:space="preserve">12231</w:t>
+        <w:t xml:space="preserve">alo1</w:t>
       </w:r>
       <w:proofErr w:type="spellStart"/>
       <w:r>
@@ -298,7 +298,7 @@
           <w:sz w:val="22"/>
         </w:rPr>
         <w:tab/>
-        <w:t xml:space="preserve">12231</w:t>
+        <w:t xml:space="preserve">alo1</w:t>
       </w:r>
       <w:proofErr w:type="spellStart"/>
       <w:r>

</xml_diff>

<commit_message>
cambios klos que no se como , pero funcionan porque no cacho nest jeje
</commit_message>
<xml_diff>
--- a/public/documentos/21061253/21061253-carta_personalizada.docx
+++ b/public/documentos/21061253/21061253-carta_personalizada.docx
@@ -65,14 +65,14 @@
           <w:sz w:val="22"/>
           <w:szCs w:val="24"/>
         </w:rPr>
-        <w:t xml:space="preserve">Valparaíso</w:t>
+        <w:t xml:space="preserve">Santiago</w:t>
       </w:r>
       <w:r>
         <w:rPr>
           <w:sz w:val="22"/>
           <w:szCs w:val="24"/>
         </w:rPr>
-        <w:t xml:space="preserve">, 24</w:t>
+        <w:t xml:space="preserve">, 28</w:t>
       </w:r>
       <w:proofErr w:type="spellStart"/>
       <w:r>
@@ -757,7 +757,7 @@
           <w:b/>
           <w:sz w:val="22"/>
         </w:rPr>
-        <w:t xml:space="preserve">Eduardo Muñoz Inchausti</w:t>
+        <w:t xml:space="preserve">Jeannette Rodríguez Chandia</w:t>
       </w:r>
       <w:proofErr w:type="spellStart"/>
       <w:r>
@@ -797,7 +797,7 @@
           <w:b/>
           <w:sz w:val="22"/>
         </w:rPr>
-        <w:t xml:space="preserve">Director</w:t>
+        <w:t xml:space="preserve">Jefa de Carrera Campus Santiago</w:t>
       </w:r>
       <w:proofErr w:type="spellStart"/>
       <w:r>
@@ -871,7 +871,7 @@
         <w:rPr>
           <w:sz w:val="22"/>
         </w:rPr>
-        <w:t xml:space="preserve">EMI</w:t>
+        <w:t xml:space="preserve">JRC</w:t>
       </w:r>
       <w:proofErr w:type="spellStart"/>
       <w:r>
@@ -905,7 +905,7 @@
         <w:rPr>
           <w:sz w:val="22"/>
         </w:rPr>
-        <w:t xml:space="preserve">krr</w:t>
+        <w:t xml:space="preserve">lll</w:t>
       </w:r>
       <w:proofErr w:type="spellStart"/>
       <w:r>
@@ -1153,7 +1153,7 @@
         <w:color w:val="2F5496" w:themeColor="accent1" w:themeShade="BF"/>
         <w:sz w:val="16"/>
       </w:rPr>
-      <w:t xml:space="preserve">Las Heras Nº 06 Valparaíso | Fono: (32) 250 7961- 2507815 | E-mail: practivasv@uv.cl, www.uv.cl</w:t>
+      <w:t xml:space="preserve">Campus Santiago - Gran Avenida 4160, San Miguel | Fono +56 (2)2329  2149</w:t>
     </w:r>
     <w:r>
       <w:rPr>

</xml_diff>